<commit_message>
wrong test in task 09 found
</commit_message>
<xml_diff>
--- a/SoftUni/JavaSyntaxHW/TASKS.docx
+++ b/SoftUni/JavaSyntaxHW/TASKS.docx
@@ -1024,7 +1024,6 @@
           <w:lang w:val="en-US"/>
         </w:rPr>
       </w:pPr>
-      <w:bookmarkStart w:id="0" w:name="_GoBack"/>
       <w:r>
         <w:rPr>
           <w:lang w:val="en-US"/>
@@ -1072,7 +1071,6 @@
             <w:tcW w:w="1622" w:type="dxa"/>
             <w:shd w:val="clear" w:color="auto" w:fill="D9D9D9" w:themeFill="background1" w:themeFillShade="D9"/>
           </w:tcPr>
-          <w:bookmarkEnd w:id="0"/>
           <w:p>
             <w:pPr>
               <w:jc w:val="center"/>
@@ -6007,10 +6005,21 @@
             <w:r>
               <w:rPr>
                 <w:rFonts w:ascii="Consolas" w:hAnsi="Consolas" w:cs="Consolas"/>
+                <w:color w:val="FF0000"/>
                 <w:lang w:val="en-US"/>
               </w:rPr>
               <w:t>Inside</w:t>
             </w:r>
+            <w:r>
+              <w:rPr>
+                <w:rFonts w:ascii="Consolas" w:hAnsi="Consolas" w:cs="Consolas"/>
+                <w:color w:val="FF0000"/>
+                <w:lang w:val="en-US"/>
+              </w:rPr>
+              <w:t xml:space="preserve"> (wrong)</w:t>
+            </w:r>
+            <w:bookmarkStart w:id="0" w:name="_GoBack"/>
+            <w:bookmarkEnd w:id="0"/>
           </w:p>
         </w:tc>
         <w:tc>
@@ -7848,6 +7857,7 @@
         <w:rPr>
           <w:lang w:val="en-US"/>
         </w:rPr>
+        <w:lastRenderedPageBreak/>
         <w:t xml:space="preserve">The </w:t>
       </w:r>
       <w:r>
@@ -7912,7 +7922,6 @@
         <w:rPr>
           <w:lang w:val="en-US"/>
         </w:rPr>
-        <w:lastRenderedPageBreak/>
         <w:t xml:space="preserve">You are not allowed to </w:t>
       </w:r>
       <w:r>
@@ -9932,7 +9941,7 @@
                           <wp:extent cx="200025" cy="200025"/>
                           <wp:effectExtent l="0" t="0" r="9525" b="9525"/>
                           <wp:docPr id="73" name="Picture 73" title="Software University Foundation">
-                            <a:hlinkClick xmlns:a="http://schemas.openxmlformats.org/drawingml/2006/main" r:id="rId22"/>
+                            <a:hlinkClick xmlns:a="http://schemas.openxmlformats.org/drawingml/2006/main" r:id="rId1"/>
                           </wp:docPr>
                           <wp:cNvGraphicFramePr/>
                           <a:graphic xmlns:a="http://schemas.openxmlformats.org/drawingml/2006/main">
@@ -9940,7 +9949,7 @@
                               <pic:pic xmlns:pic="http://schemas.openxmlformats.org/drawingml/2006/picture">
                                 <pic:nvPicPr>
                                   <pic:cNvPr id="94" name="Picture 4" title="Software University Foundation">
-                                    <a:hlinkClick r:id="rId22"/>
+                                    <a:hlinkClick r:id="rId1"/>
                                   </pic:cNvPr>
                                   <pic:cNvPicPr/>
                                 </pic:nvPicPr>
@@ -10466,7 +10475,7 @@
         </mc:Choice>
         <mc:Fallback>
           <w:pict>
-            <v:line w14:anchorId="768A3357" id="Straight Connector 1" o:spid="_x0000_s1026" style="position:absolute;flip:y;z-index:251661312;visibility:visible;mso-wrap-style:square;mso-width-percent:0;mso-height-percent:0;mso-wrap-distance-left:9pt;mso-wrap-distance-top:0;mso-wrap-distance-right:9pt;mso-wrap-distance-bottom:0;mso-position-horizontal:absolute;mso-position-horizontal-relative:text;mso-position-vertical:absolute;mso-position-vertical-relative:text;mso-width-percent:0;mso-height-percent:0;mso-width-relative:margin;mso-height-relative:margin" from="-.35pt,11.2pt" to="520.45pt,11.2pt" o:gfxdata="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" strokecolor="#f37123" strokeweight="1pt">
+            <v:line w14:anchorId="72997890" id="Straight Connector 1" o:spid="_x0000_s1026" style="position:absolute;flip:y;z-index:251661312;visibility:visible;mso-wrap-style:square;mso-width-percent:0;mso-height-percent:0;mso-wrap-distance-left:9pt;mso-wrap-distance-top:0;mso-wrap-distance-right:9pt;mso-wrap-distance-bottom:0;mso-position-horizontal:absolute;mso-position-horizontal-relative:text;mso-position-vertical:absolute;mso-position-vertical-relative:text;mso-width-percent:0;mso-height-percent:0;mso-width-relative:margin;mso-height-relative:margin" from="-.35pt,11.2pt" to="520.45pt,11.2pt" o:gfxdata="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" strokecolor="#f37123" strokeweight="1pt">
               <v:stroke endcap="round"/>
             </v:line>
           </w:pict>
@@ -13121,7 +13130,7 @@
 </file>
 
 <file path=customXml/itemProps1.xml><?xml version="1.0" encoding="utf-8"?>
-<ds:datastoreItem xmlns:ds="http://schemas.openxmlformats.org/officeDocument/2006/customXml" ds:itemID="{3322DF88-1C60-498B-8239-11B9907000E8}">
+<ds:datastoreItem xmlns:ds="http://schemas.openxmlformats.org/officeDocument/2006/customXml" ds:itemID="{63D1D33A-F32B-420A-97BE-385C34E2236C}">
   <ds:schemaRefs>
     <ds:schemaRef ds:uri="http://schemas.openxmlformats.org/officeDocument/2006/bibliography"/>
   </ds:schemaRefs>

</xml_diff>